<commit_message>
Correction dico et matrice
</commit_message>
<xml_diff>
--- a/merise/cas_horse/cas_horse.docx
+++ b/merise/cas_horse/cas_horse.docx
@@ -2488,7 +2488,39 @@
           <w:sz w:val="32"/>
           <w:u w:val="single"/>
         </w:rPr>
-        <w:t>épendance fonctionnelle :</w:t>
+        <w:t>épendance</w:t>
+      </w:r>
+      <w:r>
+        <w:rPr>
+          <w:b/>
+          <w:sz w:val="32"/>
+          <w:u w:val="single"/>
+        </w:rPr>
+        <w:t>s</w:t>
+      </w:r>
+      <w:r>
+        <w:rPr>
+          <w:b/>
+          <w:sz w:val="32"/>
+          <w:u w:val="single"/>
+        </w:rPr>
+        <w:t xml:space="preserve"> fonctionnelle</w:t>
+      </w:r>
+      <w:r>
+        <w:rPr>
+          <w:b/>
+          <w:sz w:val="32"/>
+          <w:u w:val="single"/>
+        </w:rPr>
+        <w:t>s simples</w:t>
+      </w:r>
+      <w:r>
+        <w:rPr>
+          <w:b/>
+          <w:sz w:val="32"/>
+          <w:u w:val="single"/>
+        </w:rPr>
+        <w:t xml:space="preserve"> :</w:t>
       </w:r>
       <w:r>
         <w:rPr>
@@ -2652,7 +2684,13 @@
         <w:rPr>
           <w:lang w:val="en-US"/>
         </w:rPr>
-        <w:t>person_job_name</w:t>
+        <w:t>person_</w:t>
+      </w:r>
+      <w:r>
+        <w:rPr>
+          <w:lang w:val="en-US"/>
+        </w:rPr>
+        <w:t>city</w:t>
       </w:r>
     </w:p>
     <w:p>
@@ -2670,11 +2708,21 @@
           <w:szCs w:val="28"/>
           <w:lang w:val="en-US"/>
         </w:rPr>
-        <w:t>society_siren_number</w:t>
-      </w:r>
-      <w:r>
-        <w:rPr>
+        <w:t>company</w:t>
+      </w:r>
+      <w:r>
+        <w:rPr>
+          <w:b/>
           <w:color w:val="FF0000"/>
+          <w:sz w:val="28"/>
+          <w:szCs w:val="28"/>
+          <w:lang w:val="en-US"/>
+        </w:rPr>
+        <w:t>_siren_number</w:t>
+      </w:r>
+      <w:r>
+        <w:rPr>
+          <w:color w:val="FF0000"/>
           <w:lang w:val="en-US"/>
         </w:rPr>
         <w:t xml:space="preserve"> </w:t>
@@ -2686,7 +2734,19 @@
         <w:rPr>
           <w:lang w:val="en-US"/>
         </w:rPr>
-        <w:t xml:space="preserve"> society_name</w:t>
+        <w:t xml:space="preserve"> </w:t>
+      </w:r>
+      <w:r>
+        <w:rPr>
+          <w:lang w:val="en-US"/>
+        </w:rPr>
+        <w:t>company</w:t>
+      </w:r>
+      <w:r>
+        <w:rPr>
+          <w:lang w:val="en-US"/>
+        </w:rPr>
+        <w:t>_name</w:t>
       </w:r>
     </w:p>
     <w:p>
@@ -2703,7 +2763,6 @@
           <w:b/>
           <w:sz w:val="32"/>
           <w:u w:val="single"/>
-          <w:lang w:val="en-US"/>
         </w:rPr>
       </w:pPr>
       <w:r>
@@ -2711,7 +2770,6 @@
           <w:b/>
           <w:sz w:val="32"/>
           <w:u w:val="single"/>
-          <w:lang w:val="en-US"/>
         </w:rPr>
         <w:lastRenderedPageBreak/>
         <w:t>D</w:t>
@@ -2721,7 +2779,6 @@
           <w:b/>
           <w:sz w:val="32"/>
           <w:u w:val="single"/>
-          <w:lang w:val="en-US"/>
         </w:rPr>
         <w:t xml:space="preserve">épendance fonctionnelle composée: </w:t>
       </w:r>
@@ -2741,13 +2798,7 @@
           <w:szCs w:val="28"/>
           <w:lang w:val="en-US"/>
         </w:rPr>
-        <w:t>horse_registration_id, person_id, society_siren_number</w:t>
-      </w:r>
-      <w:r>
-        <w:rPr>
-          <w:lang w:val="en-US"/>
-        </w:rPr>
-        <w:sym w:font="Wingdings" w:char="F0E0"/>
+        <w:t>ho</w:t>
       </w:r>
       <w:r>
         <w:rPr>
@@ -2757,6 +2808,22 @@
           <w:szCs w:val="28"/>
           <w:lang w:val="en-US"/>
         </w:rPr>
+        <w:t xml:space="preserve">rse_registration_id, person_id </w:t>
+      </w:r>
+      <w:r>
+        <w:rPr>
+          <w:lang w:val="en-US"/>
+        </w:rPr>
+        <w:sym w:font="Wingdings" w:char="F0E0"/>
+      </w:r>
+      <w:r>
+        <w:rPr>
+          <w:b/>
+          <w:color w:val="FF0000"/>
+          <w:sz w:val="28"/>
+          <w:szCs w:val="28"/>
+          <w:lang w:val="en-US"/>
+        </w:rPr>
         <w:t xml:space="preserve"> </w:t>
       </w:r>
       <w:r>
@@ -2765,16 +2832,69 @@
         </w:rPr>
         <w:t xml:space="preserve">activity_name , </w:t>
       </w:r>
-    </w:p>
-    <w:p>
-      <w:pPr>
-        <w:spacing w:after="0"/>
-      </w:pPr>
-      <w:r>
-        <w:t xml:space="preserve">activity _date </w:t>
-      </w:r>
-    </w:p>
-    <w:p/>
+      <w:r>
+        <w:rPr>
+          <w:lang w:val="en-US"/>
+        </w:rPr>
+        <w:t xml:space="preserve">activity _date, person_lastname, person_firstname, person_street, person_zipcode, person_city, </w:t>
+      </w:r>
+      <w:r>
+        <w:rPr>
+          <w:lang w:val="en-US"/>
+        </w:rPr>
+        <w:t>horse_birthday, horse_breed</w:t>
+      </w:r>
+      <w:r>
+        <w:rPr>
+          <w:lang w:val="en-US"/>
+        </w:rPr>
+        <w:t xml:space="preserve">, </w:t>
+      </w:r>
+      <w:r>
+        <w:rPr>
+          <w:lang w:val="en-US"/>
+        </w:rPr>
+        <w:t>horse_primary_color</w:t>
+      </w:r>
+      <w:r>
+        <w:rPr>
+          <w:lang w:val="en-US"/>
+        </w:rPr>
+        <w:t xml:space="preserve">, </w:t>
+      </w:r>
+      <w:r>
+        <w:rPr>
+          <w:lang w:val="en-US"/>
+        </w:rPr>
+        <w:t>horse_gender</w:t>
+      </w:r>
+      <w:r>
+        <w:rPr>
+          <w:lang w:val="en-US"/>
+        </w:rPr>
+        <w:t xml:space="preserve">, </w:t>
+      </w:r>
+      <w:r>
+        <w:rPr>
+          <w:lang w:val="en-US"/>
+        </w:rPr>
+        <w:t>horse_birth_location</w:t>
+      </w:r>
+    </w:p>
+    <w:p>
+      <w:pPr>
+        <w:rPr>
+          <w:lang w:val="en-US"/>
+        </w:rPr>
+      </w:pPr>
+    </w:p>
+    <w:p>
+      <w:pPr>
+        <w:rPr>
+          <w:lang w:val="en-US"/>
+        </w:rPr>
+      </w:pPr>
+    </w:p>
     <w:p>
       <w:pPr>
         <w:rPr>
@@ -2954,7 +3074,15 @@
           <w:sz w:val="28"/>
           <w:szCs w:val="28"/>
         </w:rPr>
-        <w:t>ne personne possede</w:t>
+        <w:t>ne personne possè</w:t>
+      </w:r>
+      <w:r>
+        <w:rPr>
+          <w:rFonts w:ascii="Calibri" w:hAnsi="Calibri" w:cs="Calibri"/>
+          <w:sz w:val="28"/>
+          <w:szCs w:val="28"/>
+        </w:rPr>
+        <w:t>de</w:t>
       </w:r>
       <w:r>
         <w:rPr>
@@ -2970,15 +3098,7 @@
           <w:sz w:val="28"/>
           <w:szCs w:val="28"/>
         </w:rPr>
-        <w:t xml:space="preserve"> ou plusieurs chevaux </w:t>
-      </w:r>
-      <w:r>
-        <w:rPr>
-          <w:rFonts w:ascii="Calibri" w:hAnsi="Calibri" w:cs="Calibri"/>
-          <w:sz w:val="28"/>
-          <w:szCs w:val="28"/>
-        </w:rPr>
-        <w:t>à une date donnée</w:t>
+        <w:t xml:space="preserve"> ou plusieurs chevaux à une date donnée</w:t>
       </w:r>
     </w:p>
     <w:p>
@@ -2989,38 +3109,10 @@
         <w:spacing w:after="0" w:line="240" w:lineRule="auto"/>
         <w:rPr>
           <w:rFonts w:ascii="Calibri" w:hAnsi="Calibri" w:cs="Calibri"/>
-          <w:color w:val="0000FF"/>
-          <w:sz w:val="20"/>
-          <w:szCs w:val="20"/>
-        </w:rPr>
-      </w:pPr>
-      <w:r>
-        <w:rPr>
-          <w:rFonts w:ascii="Wingdings" w:hAnsi="Wingdings" w:cs="Wingdings"/>
-          <w:color w:val="0000FF"/>
-          <w:sz w:val="20"/>
-          <w:szCs w:val="20"/>
-        </w:rPr>
-        <w:t></w:t>
-      </w:r>
-      <w:r>
-        <w:rPr>
-          <w:rFonts w:ascii="Wingdings" w:hAnsi="Wingdings" w:cs="Wingdings"/>
-          <w:color w:val="0000FF"/>
-          <w:sz w:val="20"/>
-          <w:szCs w:val="20"/>
-        </w:rPr>
-        <w:t></w:t>
-      </w:r>
-      <w:r>
-        <w:rPr>
-          <w:rFonts w:ascii="Calibri" w:hAnsi="Calibri" w:cs="Calibri"/>
-          <w:color w:val="0000FF"/>
-          <w:sz w:val="20"/>
-          <w:szCs w:val="20"/>
-        </w:rPr>
-        <w:t>un cheval est entraîné, à une date donnée, par un entraîneur qui peut lui-même être propriétaire.</w:t>
-      </w:r>
+          <w:sz w:val="28"/>
+          <w:szCs w:val="28"/>
+        </w:rPr>
+      </w:pPr>
     </w:p>
     <w:p>
       <w:pPr>
@@ -3030,49 +3122,37 @@
         <w:spacing w:after="0" w:line="240" w:lineRule="auto"/>
         <w:rPr>
           <w:rFonts w:ascii="Calibri" w:hAnsi="Calibri" w:cs="Calibri"/>
-          <w:sz w:val="28"/>
-          <w:szCs w:val="28"/>
-        </w:rPr>
-      </w:pPr>
-      <w:r>
-        <w:rPr>
-          <w:rFonts w:ascii="Calibri" w:hAnsi="Calibri" w:cs="Calibri"/>
-          <w:sz w:val="28"/>
-          <w:szCs w:val="28"/>
-        </w:rPr>
-        <w:t>U</w:t>
-      </w:r>
-      <w:r>
-        <w:rPr>
-          <w:rFonts w:ascii="Calibri" w:hAnsi="Calibri" w:cs="Calibri"/>
-          <w:sz w:val="28"/>
-          <w:szCs w:val="28"/>
-        </w:rPr>
-        <w:t xml:space="preserve">n cheval est entrainé </w:t>
-      </w:r>
-      <w:r>
-        <w:rPr>
-          <w:rFonts w:ascii="Calibri" w:hAnsi="Calibri" w:cs="Calibri"/>
-          <w:sz w:val="28"/>
-          <w:szCs w:val="28"/>
-        </w:rPr>
-        <w:t>par 0</w:t>
-      </w:r>
-      <w:r>
-        <w:rPr>
-          <w:rFonts w:ascii="Calibri" w:hAnsi="Calibri" w:cs="Calibri"/>
-          <w:sz w:val="28"/>
-          <w:szCs w:val="28"/>
-        </w:rPr>
-        <w:t xml:space="preserve"> ou plusieurs </w:t>
-      </w:r>
-      <w:r>
-        <w:rPr>
-          <w:rFonts w:ascii="Calibri" w:hAnsi="Calibri" w:cs="Calibri"/>
-          <w:sz w:val="28"/>
-          <w:szCs w:val="28"/>
-        </w:rPr>
-        <w:t>personnes à une date donnée</w:t>
+          <w:color w:val="0000FF"/>
+          <w:sz w:val="20"/>
+          <w:szCs w:val="20"/>
+        </w:rPr>
+      </w:pPr>
+      <w:r>
+        <w:rPr>
+          <w:rFonts w:ascii="Wingdings" w:hAnsi="Wingdings" w:cs="Wingdings"/>
+          <w:color w:val="0000FF"/>
+          <w:sz w:val="20"/>
+          <w:szCs w:val="20"/>
+        </w:rPr>
+        <w:t></w:t>
+      </w:r>
+      <w:r>
+        <w:rPr>
+          <w:rFonts w:ascii="Wingdings" w:hAnsi="Wingdings" w:cs="Wingdings"/>
+          <w:color w:val="0000FF"/>
+          <w:sz w:val="20"/>
+          <w:szCs w:val="20"/>
+        </w:rPr>
+        <w:t></w:t>
+      </w:r>
+      <w:r>
+        <w:rPr>
+          <w:rFonts w:ascii="Calibri" w:hAnsi="Calibri" w:cs="Calibri"/>
+          <w:color w:val="0000FF"/>
+          <w:sz w:val="20"/>
+          <w:szCs w:val="20"/>
+        </w:rPr>
+        <w:t>un cheval est entraîné, à une date donnée, par un entraîneur qui peut lui-même être propriétaire.</w:t>
       </w:r>
     </w:p>
     <w:p>
@@ -3083,7 +3163,6 @@
         <w:spacing w:after="0" w:line="240" w:lineRule="auto"/>
         <w:rPr>
           <w:rFonts w:ascii="Calibri" w:hAnsi="Calibri" w:cs="Calibri"/>
-          <w:color w:val="0000FF"/>
           <w:sz w:val="28"/>
           <w:szCs w:val="28"/>
         </w:rPr>
@@ -3102,23 +3181,31 @@
           <w:sz w:val="28"/>
           <w:szCs w:val="28"/>
         </w:rPr>
-        <w:t xml:space="preserve">ne personne </w:t>
-      </w:r>
-      <w:r>
-        <w:rPr>
-          <w:rFonts w:ascii="Calibri" w:hAnsi="Calibri" w:cs="Calibri"/>
-          <w:sz w:val="28"/>
-          <w:szCs w:val="28"/>
-        </w:rPr>
-        <w:t>entraine</w:t>
-      </w:r>
-      <w:r>
-        <w:rPr>
-          <w:rFonts w:ascii="Calibri" w:hAnsi="Calibri" w:cs="Calibri"/>
-          <w:sz w:val="28"/>
-          <w:szCs w:val="28"/>
-        </w:rPr>
-        <w:t xml:space="preserve"> 0 ou plusieurs chevaux à une date donnée</w:t>
+        <w:t xml:space="preserve">n cheval est entrainé </w:t>
+      </w:r>
+      <w:r>
+        <w:rPr>
+          <w:rFonts w:ascii="Calibri" w:hAnsi="Calibri" w:cs="Calibri"/>
+          <w:sz w:val="28"/>
+          <w:szCs w:val="28"/>
+        </w:rPr>
+        <w:t>par 0</w:t>
+      </w:r>
+      <w:r>
+        <w:rPr>
+          <w:rFonts w:ascii="Calibri" w:hAnsi="Calibri" w:cs="Calibri"/>
+          <w:sz w:val="28"/>
+          <w:szCs w:val="28"/>
+        </w:rPr>
+        <w:t xml:space="preserve"> ou plusieurs </w:t>
+      </w:r>
+      <w:r>
+        <w:rPr>
+          <w:rFonts w:ascii="Calibri" w:hAnsi="Calibri" w:cs="Calibri"/>
+          <w:sz w:val="28"/>
+          <w:szCs w:val="28"/>
+        </w:rPr>
+        <w:t>personnes à une date donnée</w:t>
       </w:r>
     </w:p>
     <w:p>
@@ -3130,17 +3217,47 @@
         <w:rPr>
           <w:rFonts w:ascii="Calibri" w:hAnsi="Calibri" w:cs="Calibri"/>
           <w:color w:val="0000FF"/>
-          <w:sz w:val="20"/>
-          <w:szCs w:val="20"/>
-        </w:rPr>
-      </w:pPr>
-      <w:r>
+          <w:sz w:val="28"/>
+          <w:szCs w:val="28"/>
+        </w:rPr>
+      </w:pPr>
+      <w:r>
+        <w:rPr>
+          <w:rFonts w:ascii="Calibri" w:hAnsi="Calibri" w:cs="Calibri"/>
+          <w:sz w:val="28"/>
+          <w:szCs w:val="28"/>
+        </w:rPr>
+        <w:t>Une personne entraine 0 ou plusieurs chevaux à une date donnée</w:t>
+      </w:r>
+    </w:p>
+    <w:p>
+      <w:pPr>
+        <w:spacing w:after="0"/>
         <w:rPr>
           <w:rFonts w:ascii="Wingdings" w:hAnsi="Wingdings" w:cs="Wingdings"/>
           <w:color w:val="0000FF"/>
           <w:sz w:val="20"/>
           <w:szCs w:val="20"/>
         </w:rPr>
+      </w:pPr>
+    </w:p>
+    <w:p>
+      <w:pPr>
+        <w:spacing w:after="0"/>
+        <w:rPr>
+          <w:rFonts w:ascii="Calibri" w:hAnsi="Calibri" w:cs="Calibri"/>
+          <w:color w:val="0000FF"/>
+          <w:sz w:val="20"/>
+          <w:szCs w:val="20"/>
+        </w:rPr>
+      </w:pPr>
+      <w:r>
+        <w:rPr>
+          <w:rFonts w:ascii="Wingdings" w:hAnsi="Wingdings" w:cs="Wingdings"/>
+          <w:color w:val="0000FF"/>
+          <w:sz w:val="20"/>
+          <w:szCs w:val="20"/>
+        </w:rPr>
         <w:t></w:t>
       </w:r>
       <w:r>
@@ -3159,7 +3276,7 @@
           <w:sz w:val="20"/>
           <w:szCs w:val="20"/>
         </w:rPr>
-        <w:t>le propriétaire (ou l'entraîneur) est identifié par un numéro, une adresse (rue, ville, code postal).</w:t>
+        <w:t>un cheval est suivi par un vétérinaire, chargé à des dates données d'établir ses vaccinations.</w:t>
       </w:r>
     </w:p>
     <w:p>
@@ -3180,15 +3297,55 @@
           <w:sz w:val="28"/>
           <w:szCs w:val="28"/>
         </w:rPr>
-        <w:t>/</w:t>
-      </w:r>
-      <w:r>
-        <w:rPr>
-          <w:rFonts w:ascii="Calibri" w:hAnsi="Calibri" w:cs="Calibri"/>
-          <w:sz w:val="28"/>
-          <w:szCs w:val="28"/>
-        </w:rPr>
-        <w:t xml:space="preserve"> A voir</w:t>
+        <w:t>U</w:t>
+      </w:r>
+      <w:r>
+        <w:rPr>
+          <w:rFonts w:ascii="Calibri" w:hAnsi="Calibri" w:cs="Calibri"/>
+          <w:sz w:val="28"/>
+          <w:szCs w:val="28"/>
+        </w:rPr>
+        <w:t xml:space="preserve">n cheval est </w:t>
+      </w:r>
+      <w:r>
+        <w:rPr>
+          <w:rFonts w:ascii="Calibri" w:hAnsi="Calibri" w:cs="Calibri"/>
+          <w:sz w:val="28"/>
+          <w:szCs w:val="28"/>
+        </w:rPr>
+        <w:t>soigné</w:t>
+      </w:r>
+      <w:r>
+        <w:rPr>
+          <w:rFonts w:ascii="Calibri" w:hAnsi="Calibri" w:cs="Calibri"/>
+          <w:sz w:val="28"/>
+          <w:szCs w:val="28"/>
+        </w:rPr>
+        <w:t xml:space="preserve"> </w:t>
+      </w:r>
+      <w:r>
+        <w:rPr>
+          <w:rFonts w:ascii="Calibri" w:hAnsi="Calibri" w:cs="Calibri"/>
+          <w:sz w:val="28"/>
+          <w:szCs w:val="28"/>
+        </w:rPr>
+        <w:t>par 0</w:t>
+      </w:r>
+      <w:r>
+        <w:rPr>
+          <w:rFonts w:ascii="Calibri" w:hAnsi="Calibri" w:cs="Calibri"/>
+          <w:sz w:val="28"/>
+          <w:szCs w:val="28"/>
+        </w:rPr>
+        <w:t xml:space="preserve"> ou plusieurs </w:t>
+      </w:r>
+      <w:r>
+        <w:rPr>
+          <w:rFonts w:ascii="Calibri" w:hAnsi="Calibri" w:cs="Calibri"/>
+          <w:sz w:val="28"/>
+          <w:szCs w:val="28"/>
+        </w:rPr>
+        <w:t>personnes à une date donnée</w:t>
       </w:r>
     </w:p>
     <w:p>
@@ -3209,53 +3366,7 @@
           <w:sz w:val="28"/>
           <w:szCs w:val="28"/>
         </w:rPr>
-        <w:t>/</w:t>
-      </w:r>
-      <w:r>
-        <w:rPr>
-          <w:rFonts w:ascii="Calibri" w:hAnsi="Calibri" w:cs="Calibri"/>
-          <w:sz w:val="28"/>
-          <w:szCs w:val="28"/>
-        </w:rPr>
-        <w:t>A voir</w:t>
-      </w:r>
-    </w:p>
-    <w:p>
-      <w:pPr>
-        <w:spacing w:after="0"/>
-        <w:rPr>
-          <w:rFonts w:ascii="Calibri" w:hAnsi="Calibri" w:cs="Calibri"/>
-          <w:color w:val="0000FF"/>
-          <w:sz w:val="20"/>
-          <w:szCs w:val="20"/>
-        </w:rPr>
-      </w:pPr>
-      <w:r>
-        <w:rPr>
-          <w:rFonts w:ascii="Wingdings" w:hAnsi="Wingdings" w:cs="Wingdings"/>
-          <w:color w:val="0000FF"/>
-          <w:sz w:val="20"/>
-          <w:szCs w:val="20"/>
-        </w:rPr>
-        <w:t></w:t>
-      </w:r>
-      <w:r>
-        <w:rPr>
-          <w:rFonts w:ascii="Wingdings" w:hAnsi="Wingdings" w:cs="Wingdings"/>
-          <w:color w:val="0000FF"/>
-          <w:sz w:val="20"/>
-          <w:szCs w:val="20"/>
-        </w:rPr>
-        <w:t></w:t>
-      </w:r>
-      <w:r>
-        <w:rPr>
-          <w:rFonts w:ascii="Calibri" w:hAnsi="Calibri" w:cs="Calibri"/>
-          <w:color w:val="0000FF"/>
-          <w:sz w:val="20"/>
-          <w:szCs w:val="20"/>
-        </w:rPr>
-        <w:t>un cheval est suivi par un vétérinaire, chargé à des dates données d'établir ses vaccinations.</w:t>
+        <w:t>Une personne soigne 0 ou plusieurs chevaux à une date donnée</w:t>
       </w:r>
     </w:p>
     <w:p>
@@ -3270,62 +3381,6 @@
           <w:szCs w:val="28"/>
         </w:rPr>
       </w:pPr>
-      <w:r>
-        <w:rPr>
-          <w:rFonts w:ascii="Calibri" w:hAnsi="Calibri" w:cs="Calibri"/>
-          <w:sz w:val="28"/>
-          <w:szCs w:val="28"/>
-        </w:rPr>
-        <w:t>U</w:t>
-      </w:r>
-      <w:r>
-        <w:rPr>
-          <w:rFonts w:ascii="Calibri" w:hAnsi="Calibri" w:cs="Calibri"/>
-          <w:sz w:val="28"/>
-          <w:szCs w:val="28"/>
-        </w:rPr>
-        <w:t xml:space="preserve">n cheval est </w:t>
-      </w:r>
-      <w:r>
-        <w:rPr>
-          <w:rFonts w:ascii="Calibri" w:hAnsi="Calibri" w:cs="Calibri"/>
-          <w:sz w:val="28"/>
-          <w:szCs w:val="28"/>
-        </w:rPr>
-        <w:t>soigné</w:t>
-      </w:r>
-      <w:r>
-        <w:rPr>
-          <w:rFonts w:ascii="Calibri" w:hAnsi="Calibri" w:cs="Calibri"/>
-          <w:sz w:val="28"/>
-          <w:szCs w:val="28"/>
-        </w:rPr>
-        <w:t xml:space="preserve"> </w:t>
-      </w:r>
-      <w:r>
-        <w:rPr>
-          <w:rFonts w:ascii="Calibri" w:hAnsi="Calibri" w:cs="Calibri"/>
-          <w:sz w:val="28"/>
-          <w:szCs w:val="28"/>
-        </w:rPr>
-        <w:t>par 0</w:t>
-      </w:r>
-      <w:r>
-        <w:rPr>
-          <w:rFonts w:ascii="Calibri" w:hAnsi="Calibri" w:cs="Calibri"/>
-          <w:sz w:val="28"/>
-          <w:szCs w:val="28"/>
-        </w:rPr>
-        <w:t xml:space="preserve"> ou plusieurs </w:t>
-      </w:r>
-      <w:r>
-        <w:rPr>
-          <w:rFonts w:ascii="Calibri" w:hAnsi="Calibri" w:cs="Calibri"/>
-          <w:sz w:val="28"/>
-          <w:szCs w:val="28"/>
-        </w:rPr>
-        <w:t>personnes à une date donnée</w:t>
-      </w:r>
     </w:p>
     <w:p>
       <w:pPr>
@@ -3361,15 +3416,47 @@
           <w:sz w:val="28"/>
           <w:szCs w:val="28"/>
         </w:rPr>
-        <w:t>soigne</w:t>
-      </w:r>
-      <w:r>
-        <w:rPr>
-          <w:rFonts w:ascii="Calibri" w:hAnsi="Calibri" w:cs="Calibri"/>
-          <w:sz w:val="28"/>
-          <w:szCs w:val="28"/>
-        </w:rPr>
-        <w:t xml:space="preserve"> 0 ou plusieurs chevaux à une date donnée</w:t>
+        <w:t>est regroupée</w:t>
+      </w:r>
+      <w:r>
+        <w:rPr>
+          <w:rFonts w:ascii="Calibri" w:hAnsi="Calibri" w:cs="Calibri"/>
+          <w:sz w:val="28"/>
+          <w:szCs w:val="28"/>
+        </w:rPr>
+        <w:t xml:space="preserve"> d</w:t>
+      </w:r>
+      <w:r>
+        <w:rPr>
+          <w:rFonts w:ascii="Calibri" w:hAnsi="Calibri" w:cs="Calibri"/>
+          <w:sz w:val="28"/>
+          <w:szCs w:val="28"/>
+        </w:rPr>
+        <w:t xml:space="preserve">ans </w:t>
+      </w:r>
+      <w:r>
+        <w:rPr>
+          <w:rFonts w:ascii="Calibri" w:hAnsi="Calibri" w:cs="Calibri"/>
+          <w:sz w:val="28"/>
+          <w:szCs w:val="28"/>
+        </w:rPr>
+        <w:t xml:space="preserve"> 0 </w:t>
+      </w:r>
+      <w:r>
+        <w:rPr>
+          <w:rFonts w:ascii="Calibri" w:hAnsi="Calibri" w:cs="Calibri"/>
+          <w:sz w:val="28"/>
+          <w:szCs w:val="28"/>
+        </w:rPr>
+        <w:t>ou</w:t>
+      </w:r>
+      <w:r>
+        <w:rPr>
+          <w:rFonts w:ascii="Calibri" w:hAnsi="Calibri" w:cs="Calibri"/>
+          <w:sz w:val="28"/>
+          <w:szCs w:val="28"/>
+        </w:rPr>
+        <w:t xml:space="preserve"> plusieurs entreprises</w:t>
       </w:r>
     </w:p>
     <w:p>
@@ -3384,6 +3471,54 @@
           <w:szCs w:val="28"/>
         </w:rPr>
       </w:pPr>
+      <w:r>
+        <w:rPr>
+          <w:rFonts w:ascii="Calibri" w:hAnsi="Calibri" w:cs="Calibri"/>
+          <w:sz w:val="28"/>
+          <w:szCs w:val="28"/>
+        </w:rPr>
+        <w:t>U</w:t>
+      </w:r>
+      <w:r>
+        <w:rPr>
+          <w:rFonts w:ascii="Calibri" w:hAnsi="Calibri" w:cs="Calibri"/>
+          <w:sz w:val="28"/>
+          <w:szCs w:val="28"/>
+        </w:rPr>
+        <w:t xml:space="preserve">ne entreprise </w:t>
+      </w:r>
+      <w:r>
+        <w:rPr>
+          <w:rFonts w:ascii="Calibri" w:hAnsi="Calibri" w:cs="Calibri"/>
+          <w:sz w:val="28"/>
+          <w:szCs w:val="28"/>
+        </w:rPr>
+        <w:t>regroupe</w:t>
+      </w:r>
+      <w:r>
+        <w:rPr>
+          <w:rFonts w:ascii="Calibri" w:hAnsi="Calibri" w:cs="Calibri"/>
+          <w:sz w:val="28"/>
+          <w:szCs w:val="28"/>
+        </w:rPr>
+        <w:t xml:space="preserve"> 2 ou</w:t>
+      </w:r>
+      <w:r>
+        <w:rPr>
+          <w:rFonts w:ascii="Calibri" w:hAnsi="Calibri" w:cs="Calibri"/>
+          <w:sz w:val="28"/>
+          <w:szCs w:val="28"/>
+        </w:rPr>
+        <w:t xml:space="preserve"> plusieurs personnes</w:t>
+      </w:r>
+      <w:r>
+        <w:rPr>
+          <w:rFonts w:ascii="Calibri" w:hAnsi="Calibri" w:cs="Calibri"/>
+          <w:sz w:val="28"/>
+          <w:szCs w:val="28"/>
+        </w:rPr>
+        <w:t xml:space="preserve"> </w:t>
+      </w:r>
     </w:p>
     <w:p>
       <w:pPr>
@@ -3397,54 +3532,6 @@
           <w:szCs w:val="28"/>
         </w:rPr>
       </w:pPr>
-      <w:r>
-        <w:rPr>
-          <w:rFonts w:ascii="Calibri" w:hAnsi="Calibri" w:cs="Calibri"/>
-          <w:sz w:val="28"/>
-          <w:szCs w:val="28"/>
-        </w:rPr>
-        <w:t>U</w:t>
-      </w:r>
-      <w:r>
-        <w:rPr>
-          <w:rFonts w:ascii="Calibri" w:hAnsi="Calibri" w:cs="Calibri"/>
-          <w:sz w:val="28"/>
-          <w:szCs w:val="28"/>
-        </w:rPr>
-        <w:t xml:space="preserve">ne personne </w:t>
-      </w:r>
-      <w:r>
-        <w:rPr>
-          <w:rFonts w:ascii="Calibri" w:hAnsi="Calibri" w:cs="Calibri"/>
-          <w:sz w:val="28"/>
-          <w:szCs w:val="28"/>
-        </w:rPr>
-        <w:t>est regroupée</w:t>
-      </w:r>
-      <w:r>
-        <w:rPr>
-          <w:rFonts w:ascii="Calibri" w:hAnsi="Calibri" w:cs="Calibri"/>
-          <w:sz w:val="28"/>
-          <w:szCs w:val="28"/>
-        </w:rPr>
-        <w:t xml:space="preserve"> d</w:t>
-      </w:r>
-      <w:r>
-        <w:rPr>
-          <w:rFonts w:ascii="Calibri" w:hAnsi="Calibri" w:cs="Calibri"/>
-          <w:sz w:val="28"/>
-          <w:szCs w:val="28"/>
-        </w:rPr>
-        <w:t xml:space="preserve">ans </w:t>
-      </w:r>
-      <w:r>
-        <w:rPr>
-          <w:rFonts w:ascii="Calibri" w:hAnsi="Calibri" w:cs="Calibri"/>
-          <w:sz w:val="28"/>
-          <w:szCs w:val="28"/>
-        </w:rPr>
-        <w:t xml:space="preserve"> 0 a plusieurs entreprises</w:t>
-      </w:r>
     </w:p>
     <w:p>
       <w:pPr>
@@ -3472,31 +3559,31 @@
           <w:sz w:val="28"/>
           <w:szCs w:val="28"/>
         </w:rPr>
-        <w:t xml:space="preserve">ne entreprise </w:t>
-      </w:r>
-      <w:r>
-        <w:rPr>
-          <w:rFonts w:ascii="Calibri" w:hAnsi="Calibri" w:cs="Calibri"/>
-          <w:sz w:val="28"/>
-          <w:szCs w:val="28"/>
-        </w:rPr>
-        <w:t>regroupe</w:t>
-      </w:r>
-      <w:r>
-        <w:rPr>
-          <w:rFonts w:ascii="Calibri" w:hAnsi="Calibri" w:cs="Calibri"/>
-          <w:sz w:val="28"/>
-          <w:szCs w:val="28"/>
-        </w:rPr>
-        <w:t xml:space="preserve"> 2 a plusieurs personnes</w:t>
-      </w:r>
-      <w:r>
-        <w:rPr>
-          <w:rFonts w:ascii="Calibri" w:hAnsi="Calibri" w:cs="Calibri"/>
-          <w:sz w:val="28"/>
-          <w:szCs w:val="28"/>
-        </w:rPr>
-        <w:t xml:space="preserve"> </w:t>
+        <w:t xml:space="preserve">ne personne peut representer 0 </w:t>
+      </w:r>
+      <w:r>
+        <w:rPr>
+          <w:rFonts w:ascii="Calibri" w:hAnsi="Calibri" w:cs="Calibri"/>
+          <w:sz w:val="28"/>
+          <w:szCs w:val="28"/>
+        </w:rPr>
+        <w:t>ou</w:t>
+      </w:r>
+      <w:r>
+        <w:rPr>
+          <w:rFonts w:ascii="Calibri" w:hAnsi="Calibri" w:cs="Calibri"/>
+          <w:sz w:val="28"/>
+          <w:szCs w:val="28"/>
+        </w:rPr>
+        <w:t xml:space="preserve"> plusieurs entreprise</w:t>
+      </w:r>
+      <w:r>
+        <w:rPr>
+          <w:rFonts w:ascii="Calibri" w:hAnsi="Calibri" w:cs="Calibri"/>
+          <w:sz w:val="28"/>
+          <w:szCs w:val="28"/>
+        </w:rPr>
+        <w:t>s</w:t>
       </w:r>
     </w:p>
     <w:p>
@@ -3511,6 +3598,70 @@
           <w:szCs w:val="28"/>
         </w:rPr>
       </w:pPr>
+      <w:r>
+        <w:rPr>
+          <w:rFonts w:ascii="Calibri" w:hAnsi="Calibri" w:cs="Calibri"/>
+          <w:sz w:val="28"/>
+          <w:szCs w:val="28"/>
+        </w:rPr>
+        <w:t>U</w:t>
+      </w:r>
+      <w:r>
+        <w:rPr>
+          <w:rFonts w:ascii="Calibri" w:hAnsi="Calibri" w:cs="Calibri"/>
+          <w:sz w:val="28"/>
+          <w:szCs w:val="28"/>
+        </w:rPr>
+        <w:t>ne en</w:t>
+      </w:r>
+      <w:r>
+        <w:rPr>
+          <w:rFonts w:ascii="Calibri" w:hAnsi="Calibri" w:cs="Calibri"/>
+          <w:sz w:val="28"/>
+          <w:szCs w:val="28"/>
+        </w:rPr>
+        <w:t>t</w:t>
+      </w:r>
+      <w:r>
+        <w:rPr>
+          <w:rFonts w:ascii="Calibri" w:hAnsi="Calibri" w:cs="Calibri"/>
+          <w:sz w:val="28"/>
+          <w:szCs w:val="28"/>
+        </w:rPr>
+        <w:t>reprise est representé</w:t>
+      </w:r>
+      <w:r>
+        <w:rPr>
+          <w:rFonts w:ascii="Calibri" w:hAnsi="Calibri" w:cs="Calibri"/>
+          <w:sz w:val="28"/>
+          <w:szCs w:val="28"/>
+        </w:rPr>
+        <w:t>e</w:t>
+      </w:r>
+      <w:r>
+        <w:rPr>
+          <w:rFonts w:ascii="Calibri" w:hAnsi="Calibri" w:cs="Calibri"/>
+          <w:sz w:val="28"/>
+          <w:szCs w:val="28"/>
+        </w:rPr>
+        <w:t xml:space="preserve"> par </w:t>
+      </w:r>
+      <w:r>
+        <w:rPr>
+          <w:rFonts w:ascii="Calibri" w:hAnsi="Calibri" w:cs="Calibri"/>
+          <w:sz w:val="28"/>
+          <w:szCs w:val="28"/>
+        </w:rPr>
+        <w:t>1</w:t>
+      </w:r>
+      <w:r>
+        <w:rPr>
+          <w:rFonts w:ascii="Calibri" w:hAnsi="Calibri" w:cs="Calibri"/>
+          <w:sz w:val="28"/>
+          <w:szCs w:val="28"/>
+        </w:rPr>
+        <w:t xml:space="preserve"> et 1 seule personne </w:t>
+      </w:r>
     </w:p>
     <w:p>
       <w:pPr>
@@ -3524,22 +3675,6 @@
           <w:szCs w:val="28"/>
         </w:rPr>
       </w:pPr>
-      <w:r>
-        <w:rPr>
-          <w:rFonts w:ascii="Calibri" w:hAnsi="Calibri" w:cs="Calibri"/>
-          <w:sz w:val="28"/>
-          <w:szCs w:val="28"/>
-        </w:rPr>
-        <w:t>U</w:t>
-      </w:r>
-      <w:r>
-        <w:rPr>
-          <w:rFonts w:ascii="Calibri" w:hAnsi="Calibri" w:cs="Calibri"/>
-          <w:sz w:val="28"/>
-          <w:szCs w:val="28"/>
-        </w:rPr>
-        <w:t>ne personne peut representer 0 a plusieurs entreprise</w:t>
-      </w:r>
     </w:p>
     <w:p>
       <w:pPr>
@@ -3553,38 +3688,8 @@
           <w:szCs w:val="28"/>
         </w:rPr>
       </w:pPr>
-      <w:r>
-        <w:rPr>
-          <w:rFonts w:ascii="Calibri" w:hAnsi="Calibri" w:cs="Calibri"/>
-          <w:sz w:val="28"/>
-          <w:szCs w:val="28"/>
-        </w:rPr>
-        <w:t>U</w:t>
-      </w:r>
-      <w:r>
-        <w:rPr>
-          <w:rFonts w:ascii="Calibri" w:hAnsi="Calibri" w:cs="Calibri"/>
-          <w:sz w:val="28"/>
-          <w:szCs w:val="28"/>
-        </w:rPr>
-        <w:t>ne enreprise est representé</w:t>
-      </w:r>
-      <w:r>
-        <w:rPr>
-          <w:rFonts w:ascii="Calibri" w:hAnsi="Calibri" w:cs="Calibri"/>
-          <w:sz w:val="28"/>
-          <w:szCs w:val="28"/>
-        </w:rPr>
-        <w:t>e</w:t>
-      </w:r>
-      <w:r>
-        <w:rPr>
-          <w:rFonts w:ascii="Calibri" w:hAnsi="Calibri" w:cs="Calibri"/>
-          <w:sz w:val="28"/>
-          <w:szCs w:val="28"/>
-        </w:rPr>
-        <w:t xml:space="preserve"> par 1 et 1 seule personne </w:t>
-      </w:r>
+      <w:bookmarkStart w:id="0" w:name="_GoBack"/>
+      <w:bookmarkEnd w:id="0"/>
     </w:p>
     <w:p>
       <w:pPr>
@@ -3592,22 +3697,21 @@
         <w:autoSpaceDN w:val="0"/>
         <w:adjustRightInd w:val="0"/>
         <w:spacing w:after="0" w:line="240" w:lineRule="auto"/>
-        <w:rPr>
-          <w:rFonts w:ascii="Calibri" w:hAnsi="Calibri" w:cs="Calibri"/>
-          <w:sz w:val="28"/>
-          <w:szCs w:val="28"/>
-        </w:rPr>
-      </w:pPr>
-      <w:r>
-        <w:rPr>
-          <w:rFonts w:ascii="Calibri" w:hAnsi="Calibri" w:cs="Calibri"/>
-          <w:sz w:val="28"/>
-          <w:szCs w:val="28"/>
-        </w:rPr>
-        <w:t>fin have fun</w:t>
-      </w:r>
-      <w:bookmarkStart w:id="0" w:name="_GoBack"/>
-      <w:bookmarkEnd w:id="0"/>
+        <w:jc w:val="center"/>
+        <w:rPr>
+          <w:rFonts w:ascii="Calibri" w:hAnsi="Calibri" w:cs="Calibri"/>
+          <w:sz w:val="28"/>
+          <w:szCs w:val="28"/>
+        </w:rPr>
+      </w:pPr>
+      <w:r>
+        <w:rPr>
+          <w:rFonts w:ascii="Calibri" w:hAnsi="Calibri" w:cs="Calibri"/>
+          <w:sz w:val="28"/>
+          <w:szCs w:val="28"/>
+        </w:rPr>
+        <w:t>--- FIN DU DOCUMENT---</w:t>
+      </w:r>
     </w:p>
     <w:p>
       <w:pPr>

</xml_diff>